<commit_message>
Consolodate all pahse 2 meeting minutes
</commit_message>
<xml_diff>
--- a/minutes/Phase 2/minutes-2024-09-20.docx
+++ b/minutes/Phase 2/minutes-2024-09-20.docx
@@ -1545,7 +1545,7 @@
                 <w:sz w:val="20"/>
                 <w:szCs w:val="20"/>
               </w:rPr>
-              <w:t>Complete the linear regression model</w:t>
+              <w:t>Complete the regression model</w:t>
             </w:r>
           </w:p>
         </w:tc>
@@ -1610,7 +1610,27 @@
                 <w:sz w:val="20"/>
                 <w:szCs w:val="20"/>
               </w:rPr>
-              <w:t>Sept 24, 2024</w:t>
+              <w:t>Sept 2</w:t>
+            </w:r>
+            <w:r>
+              <w:rPr>
+                <w:i/>
+                <w:iCs/>
+                <w:color w:val="000000" w:themeColor="text1"/>
+                <w:sz w:val="20"/>
+                <w:szCs w:val="20"/>
+              </w:rPr>
+              <w:t>7</w:t>
+            </w:r>
+            <w:r>
+              <w:rPr>
+                <w:i/>
+                <w:iCs/>
+                <w:color w:val="000000" w:themeColor="text1"/>
+                <w:sz w:val="20"/>
+                <w:szCs w:val="20"/>
+              </w:rPr>
+              <w:t>, 2024</w:t>
             </w:r>
           </w:p>
         </w:tc>
@@ -1718,7 +1738,27 @@
                 <w:sz w:val="20"/>
                 <w:szCs w:val="20"/>
               </w:rPr>
-              <w:t>Sept 24, 2024</w:t>
+              <w:t>Sept 2</w:t>
+            </w:r>
+            <w:r>
+              <w:rPr>
+                <w:i/>
+                <w:iCs/>
+                <w:color w:val="000000" w:themeColor="text1"/>
+                <w:sz w:val="20"/>
+                <w:szCs w:val="20"/>
+              </w:rPr>
+              <w:t>7</w:t>
+            </w:r>
+            <w:r>
+              <w:rPr>
+                <w:i/>
+                <w:iCs/>
+                <w:color w:val="000000" w:themeColor="text1"/>
+                <w:sz w:val="20"/>
+                <w:szCs w:val="20"/>
+              </w:rPr>
+              <w:t>, 2024</w:t>
             </w:r>
           </w:p>
         </w:tc>
@@ -1827,7 +1867,27 @@
                 <w:sz w:val="20"/>
                 <w:szCs w:val="20"/>
               </w:rPr>
-              <w:t>Sept 24, 2024</w:t>
+              <w:t>Sept 2</w:t>
+            </w:r>
+            <w:r>
+              <w:rPr>
+                <w:i/>
+                <w:iCs/>
+                <w:color w:val="000000" w:themeColor="text1"/>
+                <w:sz w:val="20"/>
+                <w:szCs w:val="20"/>
+              </w:rPr>
+              <w:t>7</w:t>
+            </w:r>
+            <w:r>
+              <w:rPr>
+                <w:i/>
+                <w:iCs/>
+                <w:color w:val="000000" w:themeColor="text1"/>
+                <w:sz w:val="20"/>
+                <w:szCs w:val="20"/>
+              </w:rPr>
+              <w:t>, 2024</w:t>
             </w:r>
           </w:p>
         </w:tc>

</xml_diff>